<commit_message>
update xong phần làm việc CNPM
</commit_message>
<xml_diff>
--- a/Nam3_HK1/CNPM_SoftTech/Focused Usecase/4_Lộc/FU_4_SalesPage_CậpNhậtGiỏHàng.docx
+++ b/Nam3_HK1/CNPM_SoftTech/Focused Usecase/4_Lộc/FU_4_SalesPage_CậpNhậtGiỏHàng.docx
@@ -306,6 +306,12 @@
               <w:rPr>
                 <w:b/>
               </w:rPr>
+              <w:t xml:space="preserve"> </w:t>
+            </w:r>
+            <w:r>
+              <w:rPr>
+                <w:b/>
+              </w:rPr>
               <w:t>Basic Course</w:t>
             </w:r>
             <w:r>
@@ -715,7 +721,53 @@
           </w:tcPr>
           <w:p>
             <w:r>
-              <w:t>6. Hiển thị số lượng mới của sản phẩm lên giỏ hàng.</w:t>
+              <w:t>6. Hệ thống cập nhật lại CSDL Giỏ Hàng của Khách hàng</w:t>
+            </w:r>
+          </w:p>
+        </w:tc>
+      </w:tr>
+      <w:tr>
+        <w:trPr>
+          <w:trHeight w:val="641"/>
+        </w:trPr>
+        <w:tc>
+          <w:tcPr>
+            <w:tcW w:w="2995" w:type="dxa"/>
+          </w:tcPr>
+          <w:p>
+            <w:pPr>
+              <w:widowControl w:val="0"/>
+              <w:pBdr>
+                <w:top w:val="nil"/>
+                <w:left w:val="nil"/>
+                <w:bottom w:val="nil"/>
+                <w:right w:val="nil"/>
+                <w:between w:val="nil"/>
+              </w:pBdr>
+              <w:spacing w:line="276" w:lineRule="auto"/>
+            </w:pPr>
+          </w:p>
+        </w:tc>
+        <w:tc>
+          <w:tcPr>
+            <w:tcW w:w="2995" w:type="dxa"/>
+            <w:gridSpan w:val="2"/>
+          </w:tcPr>
+          <w:p/>
+        </w:tc>
+        <w:tc>
+          <w:tcPr>
+            <w:tcW w:w="2652" w:type="dxa"/>
+          </w:tcPr>
+          <w:p>
+            <w:r>
+              <w:t xml:space="preserve">6. </w:t>
+            </w:r>
+            <w:r>
+              <w:t xml:space="preserve">Hệ thống </w:t>
+            </w:r>
+            <w:r>
+              <w:t>hiển thị số lượng mới của sản phẩm trong giỏ hàng.</w:t>
             </w:r>
           </w:p>
         </w:tc>
@@ -1007,13 +1059,26 @@
               <w:rPr>
                 <w:b/>
               </w:rPr>
+              <w:lastRenderedPageBreak/>
               <w:t xml:space="preserve">E2. </w:t>
             </w:r>
             <w:r>
               <w:rPr>
                 <w:bCs/>
               </w:rPr>
-              <w:t>Nếu số lượng món hàng giảm về 0 và khách hàng vẫn tiếp tục ấn vào nút “</w:t>
+              <w:t xml:space="preserve">Nếu số lượng món hàng giảm về </w:t>
+            </w:r>
+            <w:r>
+              <w:rPr>
+                <w:bCs/>
+              </w:rPr>
+              <w:t>1</w:t>
+            </w:r>
+            <w:r>
+              <w:rPr>
+                <w:bCs/>
+              </w:rPr>
+              <w:t xml:space="preserve"> và khách hàng vẫn tiếp tục ấn vào nút “</w:t>
             </w:r>
             <w:r>
               <w:rPr>
@@ -1038,7 +1103,6 @@
               <w:rPr>
                 <w:b/>
               </w:rPr>
-              <w:lastRenderedPageBreak/>
               <w:t xml:space="preserve">E3. </w:t>
             </w:r>
             <w:r>
@@ -1453,13 +1517,68 @@
           </w:p>
           <w:p>
             <w:r>
-              <w:t>Chưa làm</w:t>
+              <w:rPr>
+                <w:noProof/>
+              </w:rPr>
+              <w:lastRenderedPageBreak/>
+              <w:drawing>
+                <wp:inline distT="0" distB="0" distL="0" distR="0" wp14:anchorId="1E51DFEA" wp14:editId="6EF6E7E5">
+                  <wp:extent cx="5347335" cy="8863330"/>
+                  <wp:effectExtent l="0" t="0" r="5715" b="0"/>
+                  <wp:docPr id="3" name="Picture 3"/>
+                  <wp:cNvGraphicFramePr>
+                    <a:graphicFrameLocks xmlns:a="http://schemas.openxmlformats.org/drawingml/2006/main" noChangeAspect="1"/>
+                  </wp:cNvGraphicFramePr>
+                  <a:graphic xmlns:a="http://schemas.openxmlformats.org/drawingml/2006/main">
+                    <a:graphicData uri="http://schemas.openxmlformats.org/drawingml/2006/picture">
+                      <pic:pic xmlns:pic="http://schemas.openxmlformats.org/drawingml/2006/picture">
+                        <pic:nvPicPr>
+                          <pic:cNvPr id="3" name="Picture 3"/>
+                          <pic:cNvPicPr/>
+                        </pic:nvPicPr>
+                        <pic:blipFill>
+                          <a:blip r:embed="rId6">
+                            <a:extLst>
+                              <a:ext uri="{28A0092B-C50C-407E-A947-70E740481C1C}">
+                                <a14:useLocalDpi xmlns:a14="http://schemas.microsoft.com/office/drawing/2010/main" val="0"/>
+                              </a:ext>
+                            </a:extLst>
+                          </a:blip>
+                          <a:stretch>
+                            <a:fillRect/>
+                          </a:stretch>
+                        </pic:blipFill>
+                        <pic:spPr>
+                          <a:xfrm>
+                            <a:off x="0" y="0"/>
+                            <a:ext cx="5347335" cy="8863330"/>
+                          </a:xfrm>
+                          <a:prstGeom prst="rect">
+                            <a:avLst/>
+                          </a:prstGeom>
+                        </pic:spPr>
+                      </pic:pic>
+                    </a:graphicData>
+                  </a:graphic>
+                </wp:inline>
+              </w:drawing>
             </w:r>
           </w:p>
         </w:tc>
       </w:tr>
     </w:tbl>
-    <w:p/>
+    <w:p>
+      <w:r>
+        <w:rPr>
+          <w:rFonts w:ascii="Courier New" w:hAnsi="Courier New" w:cs="Courier New"/>
+          <w:sz w:val="2"/>
+          <w:szCs w:val="2"/>
+          <w:shd w:val="clear" w:color="auto" w:fill="F8F9FA"/>
+        </w:rPr>
+        <w:lastRenderedPageBreak/>
+        <w:br/>
+      </w:r>
+    </w:p>
     <w:sectPr>
       <w:pgSz w:w="11906" w:h="16838"/>
       <w:pgMar w:top="1440" w:right="1440" w:bottom="1440" w:left="1440" w:header="708" w:footer="708" w:gutter="0"/>

</xml_diff>